<commit_message>
dodatnie komentarzy w kodzie
</commit_message>
<xml_diff>
--- a/SPRAWOZDANIE Z PROJEKTU.docx
+++ b/SPRAWOZDANIE Z PROJEKTU.docx
@@ -96,7 +96,7 @@
     <w:p>
       <w:r>
         <w:pict w14:anchorId="3E7EE55F">
-          <v:rect id="_x0000_i1061" style="width:0;height:1.5pt" o:hralign="center" o:hrstd="t" o:hr="t" fillcolor="#a0a0a0" stroked="f"/>
+          <v:rect id="_x0000_i1025" style="width:0;height:1.5pt" o:hralign="center" o:hrstd="t" o:hr="t" fillcolor="#a0a0a0" stroked="f"/>
         </w:pict>
       </w:r>
     </w:p>
@@ -169,31 +169,7 @@
         </w:numPr>
       </w:pPr>
       <w:r>
-        <w:t>Obsługa przepełnienia (</w:t>
-      </w:r>
-      <w:proofErr w:type="spellStart"/>
-      <w:r>
-        <w:t>split</w:t>
-      </w:r>
-      <w:proofErr w:type="spellEnd"/>
-      <w:r>
-        <w:t>) i niedomiaru (</w:t>
-      </w:r>
-      <w:proofErr w:type="spellStart"/>
-      <w:r>
-        <w:t>merge</w:t>
-      </w:r>
-      <w:proofErr w:type="spellEnd"/>
-      <w:r>
-        <w:t>/</w:t>
-      </w:r>
-      <w:proofErr w:type="spellStart"/>
-      <w:r>
-        <w:t>compensation</w:t>
-      </w:r>
-      <w:proofErr w:type="spellEnd"/>
-      <w:r>
-        <w:t>) stron.</w:t>
+        <w:t>Obsługa przepełnienia (split) i niedomiaru (merge/compensation) stron.</w:t>
       </w:r>
     </w:p>
     <w:p>
@@ -204,23 +180,7 @@
         </w:numPr>
       </w:pPr>
       <w:r>
-        <w:t>Implementacja mechanizmu ponownego wykorzystania zwalnianego miejsca (</w:t>
-      </w:r>
-      <w:proofErr w:type="spellStart"/>
-      <w:r>
-        <w:t>reusing</w:t>
-      </w:r>
-      <w:proofErr w:type="spellEnd"/>
-      <w:r>
-        <w:t xml:space="preserve"> </w:t>
-      </w:r>
-      <w:proofErr w:type="spellStart"/>
-      <w:r>
-        <w:t>space</w:t>
-      </w:r>
-      <w:proofErr w:type="spellEnd"/>
-      <w:r>
-        <w:t>).</w:t>
+        <w:t>Implementacja mechanizmu ponownego wykorzystania zwalnianego miejsca (reusing space).</w:t>
       </w:r>
     </w:p>
     <w:p>
@@ -237,7 +197,7 @@
     <w:p>
       <w:r>
         <w:pict w14:anchorId="25325135">
-          <v:rect id="_x0000_i1062" style="width:0;height:1.5pt" o:hralign="center" o:hrstd="t" o:hr="t" fillcolor="#a0a0a0" stroked="f"/>
+          <v:rect id="_x0000_i1026" style="width:0;height:1.5pt" o:hralign="center" o:hrstd="t" o:hr="t" fillcolor="#a0a0a0" stroked="f"/>
         </w:pict>
       </w:r>
     </w:p>
@@ -319,31 +279,7 @@
         <w:t>Plik danych</w:t>
       </w:r>
       <w:r>
-        <w:t xml:space="preserve"> jest oddzielony od pliku indeksu. Rekordy są przechowywane w strukturze </w:t>
-      </w:r>
-      <w:proofErr w:type="spellStart"/>
-      <w:r>
-        <w:t>stertowej</w:t>
-      </w:r>
-      <w:proofErr w:type="spellEnd"/>
-      <w:r>
-        <w:t xml:space="preserve"> (</w:t>
-      </w:r>
-      <w:proofErr w:type="spellStart"/>
-      <w:r>
-        <w:t>heap</w:t>
-      </w:r>
-      <w:proofErr w:type="spellEnd"/>
-      <w:r>
-        <w:t xml:space="preserve"> file), a indeks przechowuje jedynie ich adresy (</w:t>
-      </w:r>
-      <w:proofErr w:type="spellStart"/>
-      <w:r>
-        <w:t>Page</w:t>
-      </w:r>
-      <w:proofErr w:type="spellEnd"/>
-      <w:r>
-        <w:t xml:space="preserve"> ID).</w:t>
+        <w:t xml:space="preserve"> jest oddzielony od pliku indeksu. Rekordy są przechowywane w strukturze stertowej (heap file), a indeks przechowuje jedynie ich adresy (Page ID).</w:t>
       </w:r>
     </w:p>
     <w:p>
@@ -378,23 +314,7 @@
           <w:b/>
           <w:bCs/>
         </w:rPr>
-        <w:t xml:space="preserve">Klasa </w:t>
-      </w:r>
-      <w:proofErr w:type="spellStart"/>
-      <w:r>
-        <w:rPr>
-          <w:b/>
-          <w:bCs/>
-        </w:rPr>
-        <w:t>DiskManager</w:t>
-      </w:r>
-      <w:proofErr w:type="spellEnd"/>
-      <w:r>
-        <w:rPr>
-          <w:b/>
-          <w:bCs/>
-        </w:rPr>
-        <w:t>:</w:t>
+        <w:t>Klasa DiskManager:</w:t>
       </w:r>
       <w:r>
         <w:t xml:space="preserve"> Operuje na pliku binarnym. Dzieli plik na bloki o rozmiarze PAGE_SIZE = 512 B.</w:t>
@@ -425,33 +345,16 @@
           <w:numId w:val="3"/>
         </w:numPr>
       </w:pPr>
-      <w:proofErr w:type="spellStart"/>
       <w:r>
         <w:rPr>
           <w:b/>
           <w:bCs/>
         </w:rPr>
         <w:lastRenderedPageBreak/>
-        <w:t>Serializacja</w:t>
-      </w:r>
-      <w:proofErr w:type="spellEnd"/>
-      <w:r>
-        <w:rPr>
-          <w:b/>
-          <w:bCs/>
-        </w:rPr>
-        <w:t>:</w:t>
-      </w:r>
-      <w:r>
-        <w:t xml:space="preserve"> Do zapisu obiektów węzłów i rekordów na binarne strony wykorzystano moduł </w:t>
-      </w:r>
-      <w:proofErr w:type="spellStart"/>
-      <w:r>
-        <w:t>pickle</w:t>
-      </w:r>
-      <w:proofErr w:type="spellEnd"/>
-      <w:r>
-        <w:t xml:space="preserve"> (z kontrolą rozmiaru, aby nie przekroczyć 512 bajtów). Zapewnia to symulację ograniczeń fizycznych dysku.</w:t>
+        <w:t>Serializacja:</w:t>
+      </w:r>
+      <w:r>
+        <w:t xml:space="preserve"> Do zapisu obiektów węzłów i rekordów na binarne strony wykorzystano moduł pickle (z kontrolą rozmiaru, aby nie przekroczyć 512 bajtów). Zapewnia to symulację ograniczeń fizycznych dysku.</w:t>
       </w:r>
     </w:p>
     <w:p>
@@ -481,23 +384,7 @@
         <w:t>zapisu bezpośredniego (Write-Through)</w:t>
       </w:r>
       <w:r>
-        <w:t xml:space="preserve"> bez skomplikowanego menedżera buforów (</w:t>
-      </w:r>
-      <w:proofErr w:type="spellStart"/>
-      <w:r>
-        <w:t>Buffer</w:t>
-      </w:r>
-      <w:proofErr w:type="spellEnd"/>
-      <w:r>
-        <w:t xml:space="preserve"> </w:t>
-      </w:r>
-      <w:proofErr w:type="spellStart"/>
-      <w:r>
-        <w:t>Pool</w:t>
-      </w:r>
-      <w:proofErr w:type="spellEnd"/>
-      <w:r>
-        <w:t>) typu LRU.</w:t>
+        <w:t xml:space="preserve"> bez skomplikowanego menedżera buforów (Buffer Pool) typu LRU.</w:t>
       </w:r>
     </w:p>
     <w:p>
@@ -519,15 +406,7 @@
         </w:numPr>
       </w:pPr>
       <w:r>
-        <w:t xml:space="preserve">Podczas operacji modyfikujących (np. </w:t>
-      </w:r>
-      <w:proofErr w:type="spellStart"/>
-      <w:r>
-        <w:t>split</w:t>
-      </w:r>
-      <w:proofErr w:type="spellEnd"/>
-      <w:r>
-        <w:t xml:space="preserve"> węzła), zmiany są natychmiast zapisywane na dysk, co zapewnia spójność danych, ale generuje większą liczbę operacji I/O.</w:t>
+        <w:t>Podczas operacji modyfikujących (np. split węzła), zmiany są natychmiast zapisywane na dysk, co zapewnia spójność danych, ale generuje większą liczbę operacji I/O.</w:t>
       </w:r>
     </w:p>
     <w:p>
@@ -545,15 +424,7 @@
         <w:t>Ograniczenia:</w:t>
       </w:r>
       <w:r>
-        <w:t xml:space="preserve"> Ze względu na brak </w:t>
-      </w:r>
-      <w:proofErr w:type="spellStart"/>
-      <w:r>
-        <w:t>cache'owania</w:t>
-      </w:r>
-      <w:proofErr w:type="spellEnd"/>
-      <w:r>
-        <w:t xml:space="preserve"> w pamięci RAM, liczba odczytów w eksperymentach jest ściśle powiązana z wysokością drzewa.</w:t>
+        <w:t xml:space="preserve"> Ze względu na brak cache'owania w pamięci RAM, liczba odczytów w eksperymentach jest ściśle powiązana z wysokością drzewa.</w:t>
       </w:r>
     </w:p>
     <w:p>
@@ -584,23 +455,7 @@
         </w:numPr>
       </w:pPr>
       <w:r>
-        <w:t xml:space="preserve">Klasa </w:t>
-      </w:r>
-      <w:proofErr w:type="spellStart"/>
-      <w:r>
-        <w:t>DataFileManager</w:t>
-      </w:r>
-      <w:proofErr w:type="spellEnd"/>
-      <w:r>
-        <w:t xml:space="preserve"> utrzymuje w pamięci listę </w:t>
-      </w:r>
-      <w:proofErr w:type="spellStart"/>
-      <w:r>
-        <w:t>free_pages</w:t>
-      </w:r>
-      <w:proofErr w:type="spellEnd"/>
-      <w:r>
-        <w:t>.</w:t>
+        <w:t>Klasa DataFileManager utrzymuje w pamięci listę free_pages.</w:t>
       </w:r>
     </w:p>
     <w:p>
@@ -622,21 +477,13 @@
         </w:numPr>
       </w:pPr>
       <w:r>
-        <w:t xml:space="preserve">Podczas operacji INSERT, system najpierw sprawdza listę </w:t>
-      </w:r>
-      <w:proofErr w:type="spellStart"/>
-      <w:r>
-        <w:t>free_pages</w:t>
-      </w:r>
-      <w:proofErr w:type="spellEnd"/>
-      <w:r>
-        <w:t>. Jeśli jest niepusta, nadpisuje starą stronę nowym rekordem zamiast alokować nową na końcu pliku.</w:t>
+        <w:t>Podczas operacji INSERT, system najpierw sprawdza listę free_pages. Jeśli jest niepusta, nadpisuje starą stronę nowym rekordem zamiast alokować nową na końcu pliku.</w:t>
       </w:r>
     </w:p>
     <w:p>
       <w:r>
         <w:pict w14:anchorId="16621867">
-          <v:rect id="_x0000_i1063" style="width:0;height:1.5pt" o:hralign="center" o:hrstd="t" o:hr="t" fillcolor="#a0a0a0" stroked="f"/>
+          <v:rect id="_x0000_i1027" style="width:0;height:1.5pt" o:hralign="center" o:hrstd="t" o:hr="t" fillcolor="#a0a0a0" stroked="f"/>
         </w:pict>
       </w:r>
     </w:p>
@@ -778,7 +625,7 @@
     <w:p>
       <w:r>
         <w:pict w14:anchorId="4C4ED918">
-          <v:rect id="_x0000_i1064" style="width:0;height:1.5pt" o:hralign="center" o:hrstd="t" o:hr="t" fillcolor="#a0a0a0" stroked="f"/>
+          <v:rect id="_x0000_i1028" style="width:0;height:1.5pt" o:hralign="center" o:hrstd="t" o:hr="t" fillcolor="#a0a0a0" stroked="f"/>
         </w:pict>
       </w:r>
     </w:p>
@@ -814,23 +661,7 @@
           <w:b/>
           <w:bCs/>
         </w:rPr>
-        <w:t>Wyświetlanie Drzewa (</w:t>
-      </w:r>
-      <w:proofErr w:type="spellStart"/>
-      <w:r>
-        <w:rPr>
-          <w:b/>
-          <w:bCs/>
-        </w:rPr>
-        <w:t>print</w:t>
-      </w:r>
-      <w:proofErr w:type="spellEnd"/>
-      <w:r>
-        <w:rPr>
-          <w:b/>
-          <w:bCs/>
-        </w:rPr>
-        <w:t>):</w:t>
+        <w:t>Wyświetlanie Drzewa (print):</w:t>
       </w:r>
       <w:r>
         <w:t xml:space="preserve"> Prezentuje strukturę hierarchiczną indeksu, pokazując klucze w poszczególnych węzłach oraz ich relacje (rodzic-dziecko). Umożliwia weryfikację poprawności budowy B-Drzewa.</w:t>
@@ -868,23 +699,7 @@
           <w:b/>
           <w:bCs/>
         </w:rPr>
-        <w:t>Wyświetlanie Rekordów (</w:t>
-      </w:r>
-      <w:proofErr w:type="spellStart"/>
-      <w:r>
-        <w:rPr>
-          <w:b/>
-          <w:bCs/>
-        </w:rPr>
-        <w:t>scan</w:t>
-      </w:r>
-      <w:proofErr w:type="spellEnd"/>
-      <w:r>
-        <w:rPr>
-          <w:b/>
-          <w:bCs/>
-        </w:rPr>
-        <w:t>):</w:t>
+        <w:t>Wyświetlanie Rekordów (scan):</w:t>
       </w:r>
       <w:r>
         <w:t xml:space="preserve"> Realizuje przegląd sekwencyjny (In-Order). Przechodzi przez indeks posortowany kluczami i dla każdego klucza pobiera odpowiedni rekord z pliku danych.</w:t>
@@ -932,7 +747,7 @@
     <w:p>
       <w:r>
         <w:pict w14:anchorId="07EB57F9">
-          <v:rect id="_x0000_i1065" style="width:0;height:1.5pt" o:hralign="center" o:hrstd="t" o:hr="t" fillcolor="#a0a0a0" stroked="f"/>
+          <v:rect id="_x0000_i1029" style="width:0;height:1.5pt" o:hralign="center" o:hrstd="t" o:hr="t" fillcolor="#a0a0a0" stroked="f"/>
         </w:pict>
       </w:r>
     </w:p>
@@ -1245,7 +1060,7 @@
               <w:jc w:val="center"/>
             </w:pPr>
             <w:r>
-              <w:t>5.72</w:t>
+              <w:t>7.06</w:t>
             </w:r>
           </w:p>
         </w:tc>
@@ -1261,7 +1076,7 @@
               <w:jc w:val="center"/>
             </w:pPr>
             <w:r>
-              <w:t>4.20</w:t>
+              <w:t>3.80</w:t>
             </w:r>
           </w:p>
         </w:tc>
@@ -1277,7 +1092,7 @@
               <w:jc w:val="center"/>
             </w:pPr>
             <w:r>
-              <w:t>9728</w:t>
+              <w:t>8704</w:t>
             </w:r>
           </w:p>
         </w:tc>
@@ -1330,7 +1145,7 @@
               <w:jc w:val="center"/>
             </w:pPr>
             <w:r>
-              <w:t>7.18</w:t>
+              <w:t>7.81</w:t>
             </w:r>
           </w:p>
         </w:tc>
@@ -1346,7 +1161,7 @@
               <w:jc w:val="center"/>
             </w:pPr>
             <w:r>
-              <w:t>4.99</w:t>
+              <w:t>3.95</w:t>
             </w:r>
           </w:p>
         </w:tc>
@@ -1362,7 +1177,7 @@
               <w:jc w:val="center"/>
             </w:pPr>
             <w:r>
-              <w:t>21504</w:t>
+              <w:t>15360</w:t>
             </w:r>
           </w:p>
         </w:tc>
@@ -1409,35 +1224,35 @@
               <w:jc w:val="center"/>
             </w:pPr>
             <w:r>
-              <w:t>8.64</w:t>
-            </w:r>
-          </w:p>
-        </w:tc>
-        <w:tc>
-          <w:tcPr>
-            <w:tcW w:w="0" w:type="auto"/>
-            <w:vAlign w:val="center"/>
-          </w:tcPr>
-          <w:p>
-            <w:pPr>
-              <w:jc w:val="center"/>
-            </w:pPr>
-            <w:r>
-              <w:t>5.76</w:t>
-            </w:r>
-          </w:p>
-        </w:tc>
-        <w:tc>
-          <w:tcPr>
-            <w:tcW w:w="0" w:type="auto"/>
-            <w:vAlign w:val="center"/>
-          </w:tcPr>
-          <w:p>
-            <w:pPr>
-              <w:jc w:val="center"/>
-            </w:pPr>
-            <w:r>
-              <w:t>46080</w:t>
+              <w:t>9.38</w:t>
+            </w:r>
+          </w:p>
+        </w:tc>
+        <w:tc>
+          <w:tcPr>
+            <w:tcW w:w="0" w:type="auto"/>
+            <w:vAlign w:val="center"/>
+          </w:tcPr>
+          <w:p>
+            <w:pPr>
+              <w:jc w:val="center"/>
+            </w:pPr>
+            <w:r>
+              <w:t>4.08</w:t>
+            </w:r>
+          </w:p>
+        </w:tc>
+        <w:tc>
+          <w:tcPr>
+            <w:tcW w:w="0" w:type="auto"/>
+            <w:vAlign w:val="center"/>
+          </w:tcPr>
+          <w:p>
+            <w:pPr>
+              <w:jc w:val="center"/>
+            </w:pPr>
+            <w:r>
+              <w:t>33280</w:t>
             </w:r>
           </w:p>
         </w:tc>
@@ -1484,35 +1299,35 @@
               <w:jc w:val="center"/>
             </w:pPr>
             <w:r>
-              <w:t>10.34</w:t>
-            </w:r>
-          </w:p>
-        </w:tc>
-        <w:tc>
-          <w:tcPr>
-            <w:tcW w:w="0" w:type="auto"/>
-            <w:vAlign w:val="center"/>
-          </w:tcPr>
-          <w:p>
-            <w:pPr>
-              <w:jc w:val="center"/>
-            </w:pPr>
-            <w:r>
-              <w:t>6.60</w:t>
-            </w:r>
-          </w:p>
-        </w:tc>
-        <w:tc>
-          <w:tcPr>
-            <w:tcW w:w="0" w:type="auto"/>
-            <w:vAlign w:val="center"/>
-          </w:tcPr>
-          <w:p>
-            <w:pPr>
-              <w:jc w:val="center"/>
-            </w:pPr>
-            <w:r>
-              <w:t>111616</w:t>
+              <w:t>10.73</w:t>
+            </w:r>
+          </w:p>
+        </w:tc>
+        <w:tc>
+          <w:tcPr>
+            <w:tcW w:w="0" w:type="auto"/>
+            <w:vAlign w:val="center"/>
+          </w:tcPr>
+          <w:p>
+            <w:pPr>
+              <w:jc w:val="center"/>
+            </w:pPr>
+            <w:r>
+              <w:t>4.35</w:t>
+            </w:r>
+          </w:p>
+        </w:tc>
+        <w:tc>
+          <w:tcPr>
+            <w:tcW w:w="0" w:type="auto"/>
+            <w:vAlign w:val="center"/>
+          </w:tcPr>
+          <w:p>
+            <w:pPr>
+              <w:jc w:val="center"/>
+            </w:pPr>
+            <w:r>
+              <w:t>79872</w:t>
             </w:r>
           </w:p>
         </w:tc>
@@ -1565,7 +1380,7 @@
               <w:jc w:val="center"/>
             </w:pPr>
             <w:r>
-              <w:t>3.76</w:t>
+              <w:t>5.50</w:t>
             </w:r>
           </w:p>
         </w:tc>
@@ -1581,7 +1396,7 @@
               <w:jc w:val="center"/>
             </w:pPr>
             <w:r>
-              <w:t>3.00</w:t>
+              <w:t>3.38</w:t>
             </w:r>
           </w:p>
         </w:tc>
@@ -1597,7 +1412,7 @@
               <w:jc w:val="center"/>
             </w:pPr>
             <w:r>
-              <w:t>4096</w:t>
+              <w:t>3584</w:t>
             </w:r>
           </w:p>
         </w:tc>
@@ -1650,7 +1465,7 @@
               <w:jc w:val="center"/>
             </w:pPr>
             <w:r>
-              <w:t>4.38</w:t>
+              <w:t>5.83</w:t>
             </w:r>
           </w:p>
         </w:tc>
@@ -1666,7 +1481,7 @@
               <w:jc w:val="center"/>
             </w:pPr>
             <w:r>
-              <w:t>3.33</w:t>
+              <w:t>3.35</w:t>
             </w:r>
           </w:p>
         </w:tc>
@@ -1729,7 +1544,7 @@
               <w:jc w:val="center"/>
             </w:pPr>
             <w:r>
-              <w:t>5.35</w:t>
+              <w:t>7.03</w:t>
             </w:r>
           </w:p>
         </w:tc>
@@ -1746,21 +1561,21 @@
               <w:jc w:val="center"/>
             </w:pPr>
             <w:r>
-              <w:t>3.82</w:t>
-            </w:r>
-          </w:p>
-        </w:tc>
-        <w:tc>
-          <w:tcPr>
-            <w:tcW w:w="0" w:type="auto"/>
-            <w:vAlign w:val="center"/>
-          </w:tcPr>
-          <w:p>
-            <w:pPr>
-              <w:jc w:val="center"/>
-            </w:pPr>
-            <w:r>
-              <w:t>15872</w:t>
+              <w:t>3.62</w:t>
+            </w:r>
+          </w:p>
+        </w:tc>
+        <w:tc>
+          <w:tcPr>
+            <w:tcW w:w="0" w:type="auto"/>
+            <w:vAlign w:val="center"/>
+          </w:tcPr>
+          <w:p>
+            <w:pPr>
+              <w:jc w:val="center"/>
+            </w:pPr>
+            <w:r>
+              <w:t>12800</w:t>
             </w:r>
           </w:p>
         </w:tc>
@@ -1807,35 +1622,35 @@
               <w:jc w:val="center"/>
             </w:pPr>
             <w:r>
-              <w:t>5.91</w:t>
-            </w:r>
-          </w:p>
-        </w:tc>
-        <w:tc>
-          <w:tcPr>
-            <w:tcW w:w="0" w:type="auto"/>
-            <w:vAlign w:val="center"/>
-          </w:tcPr>
-          <w:p>
-            <w:pPr>
-              <w:jc w:val="center"/>
-            </w:pPr>
-            <w:r>
-              <w:t>4.10</w:t>
-            </w:r>
-          </w:p>
-        </w:tc>
-        <w:tc>
-          <w:tcPr>
-            <w:tcW w:w="0" w:type="auto"/>
-            <w:vAlign w:val="center"/>
-          </w:tcPr>
-          <w:p>
-            <w:pPr>
-              <w:jc w:val="center"/>
-            </w:pPr>
-            <w:r>
-              <w:t>39424</w:t>
+              <w:t>7.80</w:t>
+            </w:r>
+          </w:p>
+        </w:tc>
+        <w:tc>
+          <w:tcPr>
+            <w:tcW w:w="0" w:type="auto"/>
+            <w:vAlign w:val="center"/>
+          </w:tcPr>
+          <w:p>
+            <w:pPr>
+              <w:jc w:val="center"/>
+            </w:pPr>
+            <w:r>
+              <w:t>3.68</w:t>
+            </w:r>
+          </w:p>
+        </w:tc>
+        <w:tc>
+          <w:tcPr>
+            <w:tcW w:w="0" w:type="auto"/>
+            <w:vAlign w:val="center"/>
+          </w:tcPr>
+          <w:p>
+            <w:pPr>
+              <w:jc w:val="center"/>
+            </w:pPr>
+            <w:r>
+              <w:t>31232</w:t>
             </w:r>
           </w:p>
         </w:tc>
@@ -1888,7 +1703,7 @@
               <w:jc w:val="center"/>
             </w:pPr>
             <w:r>
-              <w:t>3.24</w:t>
+              <w:t>4.56</w:t>
             </w:r>
           </w:p>
         </w:tc>
@@ -1904,7 +1719,7 @@
               <w:jc w:val="center"/>
             </w:pPr>
             <w:r>
-              <w:t>2.68</w:t>
+              <w:t>2.66</w:t>
             </w:r>
           </w:p>
         </w:tc>
@@ -1973,7 +1788,7 @@
               <w:jc w:val="center"/>
             </w:pPr>
             <w:r>
-              <w:t>3.70</w:t>
+              <w:t>5.12</w:t>
             </w:r>
           </w:p>
         </w:tc>
@@ -1989,7 +1804,7 @@
               <w:jc w:val="center"/>
             </w:pPr>
             <w:r>
-              <w:t>2.92</w:t>
+              <w:t>2.75</w:t>
             </w:r>
           </w:p>
         </w:tc>
@@ -2005,7 +1820,7 @@
               <w:jc w:val="center"/>
             </w:pPr>
             <w:r>
-              <w:t>4608</w:t>
+              <w:t>4096</w:t>
             </w:r>
           </w:p>
         </w:tc>
@@ -2052,35 +1867,35 @@
               <w:jc w:val="center"/>
             </w:pPr>
             <w:r>
-              <w:t>3.92</w:t>
-            </w:r>
-          </w:p>
-        </w:tc>
-        <w:tc>
-          <w:tcPr>
-            <w:tcW w:w="0" w:type="auto"/>
-            <w:vAlign w:val="center"/>
-          </w:tcPr>
-          <w:p>
-            <w:pPr>
-              <w:jc w:val="center"/>
-            </w:pPr>
-            <w:r>
-              <w:t>3.03</w:t>
-            </w:r>
-          </w:p>
-        </w:tc>
-        <w:tc>
-          <w:tcPr>
-            <w:tcW w:w="0" w:type="auto"/>
-            <w:vAlign w:val="center"/>
-          </w:tcPr>
-          <w:p>
-            <w:pPr>
-              <w:jc w:val="center"/>
-            </w:pPr>
-            <w:r>
-              <w:t>8192</w:t>
+              <w:t>5.62</w:t>
+            </w:r>
+          </w:p>
+        </w:tc>
+        <w:tc>
+          <w:tcPr>
+            <w:tcW w:w="0" w:type="auto"/>
+            <w:vAlign w:val="center"/>
+          </w:tcPr>
+          <w:p>
+            <w:pPr>
+              <w:jc w:val="center"/>
+            </w:pPr>
+            <w:r>
+              <w:t>3.17</w:t>
+            </w:r>
+          </w:p>
+        </w:tc>
+        <w:tc>
+          <w:tcPr>
+            <w:tcW w:w="0" w:type="auto"/>
+            <w:vAlign w:val="center"/>
+          </w:tcPr>
+          <w:p>
+            <w:pPr>
+              <w:jc w:val="center"/>
+            </w:pPr>
+            <w:r>
+              <w:t>6656</w:t>
             </w:r>
           </w:p>
         </w:tc>
@@ -2127,35 +1942,35 @@
               <w:jc w:val="center"/>
             </w:pPr>
             <w:r>
-              <w:t>4.86</w:t>
-            </w:r>
-          </w:p>
-        </w:tc>
-        <w:tc>
-          <w:tcPr>
-            <w:tcW w:w="0" w:type="auto"/>
-            <w:vAlign w:val="center"/>
-          </w:tcPr>
-          <w:p>
-            <w:pPr>
-              <w:jc w:val="center"/>
-            </w:pPr>
-            <w:r>
-              <w:t>3.50</w:t>
-            </w:r>
-          </w:p>
-        </w:tc>
-        <w:tc>
-          <w:tcPr>
-            <w:tcW w:w="0" w:type="auto"/>
-            <w:vAlign w:val="center"/>
-          </w:tcPr>
-          <w:p>
-            <w:pPr>
-              <w:jc w:val="center"/>
-            </w:pPr>
-            <w:r>
-              <w:t>19456</w:t>
+              <w:t>6.67</w:t>
+            </w:r>
+          </w:p>
+        </w:tc>
+        <w:tc>
+          <w:tcPr>
+            <w:tcW w:w="0" w:type="auto"/>
+            <w:vAlign w:val="center"/>
+          </w:tcPr>
+          <w:p>
+            <w:pPr>
+              <w:jc w:val="center"/>
+            </w:pPr>
+            <w:r>
+              <w:t>3.52</w:t>
+            </w:r>
+          </w:p>
+        </w:tc>
+        <w:tc>
+          <w:tcPr>
+            <w:tcW w:w="0" w:type="auto"/>
+            <w:vAlign w:val="center"/>
+          </w:tcPr>
+          <w:p>
+            <w:pPr>
+              <w:jc w:val="center"/>
+            </w:pPr>
+            <w:r>
+              <w:t>15872</w:t>
             </w:r>
           </w:p>
         </w:tc>
@@ -2215,10 +2030,10 @@
           <w:noProof/>
         </w:rPr>
         <w:drawing>
-          <wp:inline distT="0" distB="0" distL="0" distR="0" wp14:anchorId="262DEEF0" wp14:editId="112E26A4">
-            <wp:extent cx="5762625" cy="2880995"/>
-            <wp:effectExtent l="0" t="0" r="9525" b="0"/>
-            <wp:docPr id="2069063777" name="Obraz 1"/>
+          <wp:inline distT="0" distB="0" distL="0" distR="0" wp14:anchorId="220D7463" wp14:editId="3B25986A">
+            <wp:extent cx="5760720" cy="2880360"/>
+            <wp:effectExtent l="0" t="0" r="0" b="0"/>
+            <wp:docPr id="960309207" name="Obraz 1" descr="Obraz zawierający linia, diagram, Wykres, tekst&#10;&#10;Zawartość wygenerowana przez AI może być niepoprawna."/>
             <wp:cNvGraphicFramePr>
               <a:graphicFrameLocks xmlns:a="http://schemas.openxmlformats.org/drawingml/2006/main" noChangeAspect="1"/>
             </wp:cNvGraphicFramePr>
@@ -2226,7 +2041,7 @@
               <a:graphicData uri="http://schemas.openxmlformats.org/drawingml/2006/picture">
                 <pic:pic xmlns:pic="http://schemas.openxmlformats.org/drawingml/2006/picture">
                   <pic:nvPicPr>
-                    <pic:cNvPr id="0" name="Picture 49"/>
+                    <pic:cNvPr id="960309207" name="Obraz 1" descr="Obraz zawierający linia, diagram, Wykres, tekst&#10;&#10;Zawartość wygenerowana przez AI może być niepoprawna."/>
                     <pic:cNvPicPr>
                       <a:picLocks noChangeAspect="1" noChangeArrowheads="1"/>
                     </pic:cNvPicPr>
@@ -2247,7 +2062,7 @@
                   <pic:spPr bwMode="auto">
                     <a:xfrm>
                       <a:off x="0" y="0"/>
-                      <a:ext cx="5762625" cy="2880995"/>
+                      <a:ext cx="5760720" cy="2880360"/>
                     </a:xfrm>
                     <a:prstGeom prst="rect">
                       <a:avLst/>
@@ -2283,15 +2098,13 @@
       </w:pPr>
       <w:r>
         <w:rPr>
-          <w:b/>
-          <w:bCs/>
           <w:noProof/>
         </w:rPr>
         <w:drawing>
-          <wp:inline distT="0" distB="0" distL="0" distR="0" wp14:anchorId="1AB4F3E4" wp14:editId="0C7B403F">
-            <wp:extent cx="5762625" cy="2880995"/>
-            <wp:effectExtent l="0" t="0" r="9525" b="0"/>
-            <wp:docPr id="2034093684" name="Obraz 3"/>
+          <wp:inline distT="0" distB="0" distL="0" distR="0" wp14:anchorId="6BB50A21" wp14:editId="06EF768D">
+            <wp:extent cx="5760720" cy="2880360"/>
+            <wp:effectExtent l="0" t="0" r="0" b="0"/>
+            <wp:docPr id="1528199605" name="Obraz 2" descr="Obraz zawierający tekst, linia, Wykres, diagram&#10;&#10;Zawartość wygenerowana przez AI może być niepoprawna."/>
             <wp:cNvGraphicFramePr>
               <a:graphicFrameLocks xmlns:a="http://schemas.openxmlformats.org/drawingml/2006/main" noChangeAspect="1"/>
             </wp:cNvGraphicFramePr>
@@ -2299,7 +2112,7 @@
               <a:graphicData uri="http://schemas.openxmlformats.org/drawingml/2006/picture">
                 <pic:pic xmlns:pic="http://schemas.openxmlformats.org/drawingml/2006/picture">
                   <pic:nvPicPr>
-                    <pic:cNvPr id="0" name="Picture 51"/>
+                    <pic:cNvPr id="1528199605" name="Obraz 2" descr="Obraz zawierający tekst, linia, Wykres, diagram&#10;&#10;Zawartość wygenerowana przez AI może być niepoprawna."/>
                     <pic:cNvPicPr>
                       <a:picLocks noChangeAspect="1" noChangeArrowheads="1"/>
                     </pic:cNvPicPr>
@@ -2320,7 +2133,7 @@
                   <pic:spPr bwMode="auto">
                     <a:xfrm>
                       <a:off x="0" y="0"/>
-                      <a:ext cx="5762625" cy="2880995"/>
+                      <a:ext cx="5760720" cy="2880360"/>
                     </a:xfrm>
                     <a:prstGeom prst="rect">
                       <a:avLst/>
@@ -2420,15 +2233,7 @@
         <w:t>Zapisy i podziały (Split):</w:t>
       </w:r>
       <w:r>
-        <w:t xml:space="preserve"> Liczba zapisów jest skorelowana z częstotliwością podziałów stron. Przy większym , strony zapełniają się wolniej, co prowadzi do rzadszych operacji </w:t>
-      </w:r>
-      <w:proofErr w:type="spellStart"/>
-      <w:r>
-        <w:t>split</w:t>
-      </w:r>
-      <w:proofErr w:type="spellEnd"/>
-      <w:r>
-        <w:t>, a tym samym mniejszej liczby zapisów strukturalnych.</w:t>
+        <w:t xml:space="preserve"> Liczba zapisów jest skorelowana z częstotliwością podziałów stron. Przy większym , strony zapełniają się wolniej, co prowadzi do rzadszych operacji split, a tym samym mniejszej liczby zapisów strukturalnych.</w:t>
       </w:r>
     </w:p>
     <w:p>
@@ -2452,7 +2257,7 @@
     <w:p>
       <w:r>
         <w:pict w14:anchorId="6A9A8E4C">
-          <v:rect id="_x0000_i1066" style="width:0;height:1.5pt" o:hralign="center" o:hrstd="t" o:hr="t" fillcolor="#a0a0a0" stroked="f"/>
+          <v:rect id="_x0000_i1030" style="width:0;height:1.5pt" o:hralign="center" o:hrstd="t" o:hr="t" fillcolor="#a0a0a0" stroked="f"/>
         </w:pict>
       </w:r>
     </w:p>
@@ -2506,15 +2311,7 @@
         </w:numPr>
       </w:pPr>
       <w:r>
-        <w:t xml:space="preserve">Mechanizm zwalniania miejsca ("Space </w:t>
-      </w:r>
-      <w:proofErr w:type="spellStart"/>
-      <w:r>
-        <w:t>Reuse</w:t>
-      </w:r>
-      <w:proofErr w:type="spellEnd"/>
-      <w:r>
-        <w:t>") zapobiega niekontrolowanemu rozrostowi pliku danych przy intensywnych operacjach usuwania i dodawania rekordów.</w:t>
+        <w:t>Mechanizm zwalniania miejsca ("Space Reuse") zapobiega niekontrolowanemu rozrostowi pliku danych przy intensywnych operacjach usuwania i dodawania rekordów.</w:t>
       </w:r>
     </w:p>
     <w:p/>
@@ -4556,6 +4353,7 @@
   <w:style w:type="character" w:default="1" w:styleId="Domylnaczcionkaakapitu">
     <w:name w:val="Default Paragraph Font"/>
     <w:uiPriority w:val="1"/>
+    <w:semiHidden/>
     <w:unhideWhenUsed/>
   </w:style>
   <w:style w:type="table" w:default="1" w:styleId="Standardowy">

</xml_diff>

<commit_message>
poprawki wniesione tuż przed oddaniem
</commit_message>
<xml_diff>
--- a/SPRAWOZDANIE Z PROJEKTU.docx
+++ b/SPRAWOZDANIE Z PROJEKTU.docx
@@ -59,6 +59,9 @@
         <w:t>Krzysztof Taraszkiewicz</w:t>
       </w:r>
       <w:r>
+        <w:t xml:space="preserve"> 197796</w:t>
+      </w:r>
+      <w:r>
         <w:t xml:space="preserve"> </w:t>
       </w:r>
       <w:r>
@@ -94,6 +97,9 @@
         <w:t xml:space="preserve"> </w:t>
       </w:r>
       <w:r>
+        <w:br/>
+      </w:r>
+      <w:r>
         <w:rPr>
           <w:b/>
           <w:bCs/>
@@ -104,7 +110,10 @@
         <w:t xml:space="preserve"> </w:t>
       </w:r>
       <w:r>
-        <w:t>13</w:t>
+        <w:t>1</w:t>
+      </w:r>
+      <w:r>
+        <w:t>4</w:t>
       </w:r>
       <w:r>
         <w:t>.12.2025</w:t>
@@ -148,23 +157,7 @@
         <w:t>B-Drzewa</w:t>
       </w:r>
       <w:r>
-        <w:t>. Kluczowym aspektem zadania była symulacja obsługi pamięci zewnętrznej (dysku), realizacja operacji CRUD (</w:t>
-      </w:r>
-      <w:proofErr w:type="spellStart"/>
-      <w:r>
-        <w:t>Create</w:t>
-      </w:r>
-      <w:proofErr w:type="spellEnd"/>
-      <w:r>
-        <w:t xml:space="preserve">, Read, Update, </w:t>
-      </w:r>
-      <w:proofErr w:type="spellStart"/>
-      <w:r>
-        <w:t>Delete</w:t>
-      </w:r>
-      <w:proofErr w:type="spellEnd"/>
-      <w:r>
-        <w:t>) zgodnie z algorytmami przedstawionymi na wykładzie oraz przeprowadzenie eksperymentów wydajnościowych.</w:t>
+        <w:t>. Kluczowym aspektem zadania była symulacja obsługi pamięci zewnętrznej (dysku), realizacja operacji CRUD (Create, Read, Update, Delete) zgodnie z algorytmami przedstawionymi na wykładzie oraz przeprowadzenie eksperymentów wydajnościowych.</w:t>
       </w:r>
     </w:p>
     <w:p>
@@ -249,7 +242,6 @@
       <w:r>
         <w:t xml:space="preserve"> Zastosowanie strategii </w:t>
       </w:r>
-      <w:proofErr w:type="spellStart"/>
       <w:r>
         <w:rPr>
           <w:b/>
@@ -257,7 +249,6 @@
         </w:rPr>
         <w:t>Bottom-Up</w:t>
       </w:r>
-      <w:proofErr w:type="spellEnd"/>
       <w:r>
         <w:t xml:space="preserve"> (wstępującej) z priorytetem </w:t>
       </w:r>
@@ -287,23 +278,7 @@
           <w:b/>
           <w:bCs/>
         </w:rPr>
-        <w:t xml:space="preserve">"Space </w:t>
-      </w:r>
-      <w:proofErr w:type="spellStart"/>
-      <w:r>
-        <w:rPr>
-          <w:b/>
-          <w:bCs/>
-        </w:rPr>
-        <w:t>Reuse</w:t>
-      </w:r>
-      <w:proofErr w:type="spellEnd"/>
-      <w:r>
-        <w:rPr>
-          <w:b/>
-          <w:bCs/>
-        </w:rPr>
-        <w:t>"</w:t>
+        <w:t>"Space Reuse"</w:t>
       </w:r>
       <w:r>
         <w:t xml:space="preserve"> (lista wolnych stron) dla pliku z danymi.</w:t>
@@ -449,54 +424,29 @@
         <w:t xml:space="preserve">Separacja danych: </w:t>
       </w:r>
       <w:r>
-        <w:t>Indeks (</w:t>
-      </w:r>
-      <w:proofErr w:type="spellStart"/>
-      <w:r>
-        <w:t>main_index.bin</w:t>
-      </w:r>
-      <w:proofErr w:type="spellEnd"/>
-      <w:r>
-        <w:t>) jest oddzielony od danych (</w:t>
-      </w:r>
-      <w:proofErr w:type="spellStart"/>
-      <w:r>
-        <w:t>main_data.bin</w:t>
-      </w:r>
-      <w:proofErr w:type="spellEnd"/>
-      <w:r>
-        <w:t>). Plik danych działa jak sterta (</w:t>
-      </w:r>
-      <w:proofErr w:type="spellStart"/>
-      <w:r>
-        <w:t>heap</w:t>
-      </w:r>
-      <w:proofErr w:type="spellEnd"/>
-      <w:r>
-        <w:t xml:space="preserve"> file) z możliwością ponownego wykorzystania zwolnionych stron.</w:t>
-      </w:r>
-    </w:p>
-    <w:p>
-      <w:pPr>
-        <w:rPr>
-          <w:b/>
-          <w:bCs/>
-        </w:rPr>
-      </w:pPr>
-    </w:p>
-    <w:p>
-      <w:pPr>
-        <w:rPr>
-          <w:b/>
-          <w:bCs/>
-        </w:rPr>
-      </w:pPr>
-      <w:r>
-        <w:rPr>
-          <w:b/>
-          <w:bCs/>
-        </w:rPr>
-        <w:lastRenderedPageBreak/>
+        <w:t>Indeks (main_index.bin) jest oddzielony od danych (main_data.bin). Plik danych działa jak sterta (heap file) z możliwością ponownego wykorzystania zwolnionych stron.</w:t>
+      </w:r>
+    </w:p>
+    <w:p>
+      <w:pPr>
+        <w:rPr>
+          <w:b/>
+          <w:bCs/>
+        </w:rPr>
+      </w:pPr>
+    </w:p>
+    <w:p>
+      <w:pPr>
+        <w:rPr>
+          <w:b/>
+          <w:bCs/>
+        </w:rPr>
+      </w:pPr>
+      <w:r>
+        <w:rPr>
+          <w:b/>
+          <w:bCs/>
+        </w:rPr>
         <w:t>2.2. Algorytmy operacji (Zgodność z wykładem)</w:t>
       </w:r>
     </w:p>
@@ -504,21 +454,12 @@
       <w:r>
         <w:t xml:space="preserve">W implementacji ściśle odwzorowano algorytmy przedstawione w materiałach dydaktycznych, stosując podejście </w:t>
       </w:r>
-      <w:proofErr w:type="spellStart"/>
-      <w:r>
-        <w:rPr>
-          <w:b/>
-          <w:bCs/>
-        </w:rPr>
-        <w:t>Bottom</w:t>
-      </w:r>
-      <w:proofErr w:type="spellEnd"/>
-      <w:r>
-        <w:rPr>
-          <w:b/>
-          <w:bCs/>
-        </w:rPr>
-        <w:t>-Up</w:t>
+      <w:r>
+        <w:rPr>
+          <w:b/>
+          <w:bCs/>
+        </w:rPr>
+        <w:t>Bottom-Up</w:t>
       </w:r>
       <w:r>
         <w:t>.</w:t>
@@ -709,23 +650,7 @@
           <w:b/>
           <w:bCs/>
         </w:rPr>
-        <w:t>Scalanie (</w:t>
-      </w:r>
-      <w:proofErr w:type="spellStart"/>
-      <w:r>
-        <w:rPr>
-          <w:b/>
-          <w:bCs/>
-        </w:rPr>
-        <w:t>Merge</w:t>
-      </w:r>
-      <w:proofErr w:type="spellEnd"/>
-      <w:r>
-        <w:rPr>
-          <w:b/>
-          <w:bCs/>
-        </w:rPr>
-        <w:t>):</w:t>
+        <w:t>Scalanie (Merge):</w:t>
       </w:r>
       <w:r>
         <w:t xml:space="preserve"> Jeśli kompensacja jest niemożliwa, następuje scalenie węzła z sąsiadem, pobierając klucz separatora z rodzica.</w:t>
@@ -750,7 +675,6 @@
       <w:r>
         <w:t>Warstwa fizyczna (</w:t>
       </w:r>
-      <w:proofErr w:type="spellStart"/>
       <w:r>
         <w:rPr>
           <w:b/>
@@ -758,7 +682,6 @@
         </w:rPr>
         <w:t>DiskManager</w:t>
       </w:r>
-      <w:proofErr w:type="spellEnd"/>
       <w:r>
         <w:t>) operuje na plikach binarnych:</w:t>
       </w:r>
@@ -812,7 +735,6 @@
       <w:r>
         <w:t xml:space="preserve">Obiekty są </w:t>
       </w:r>
-      <w:proofErr w:type="spellStart"/>
       <w:r>
         <w:rPr>
           <w:b/>
@@ -820,33 +742,8 @@
         </w:rPr>
         <w:t>serializowane</w:t>
       </w:r>
-      <w:proofErr w:type="spellEnd"/>
-      <w:r>
-        <w:t xml:space="preserve"> (</w:t>
-      </w:r>
-      <w:proofErr w:type="spellStart"/>
-      <w:r>
-        <w:t>pickle</w:t>
-      </w:r>
-      <w:proofErr w:type="spellEnd"/>
-      <w:r>
-        <w:t>) i zapisywane bezpośrednio w wyznaczonych offsetach pliku, co symuluje dostęp swobodny (</w:t>
-      </w:r>
-      <w:proofErr w:type="spellStart"/>
-      <w:r>
-        <w:t>random</w:t>
-      </w:r>
-      <w:proofErr w:type="spellEnd"/>
-      <w:r>
-        <w:t xml:space="preserve"> </w:t>
-      </w:r>
-      <w:proofErr w:type="spellStart"/>
-      <w:r>
-        <w:t>access</w:t>
-      </w:r>
-      <w:proofErr w:type="spellEnd"/>
-      <w:r>
-        <w:t>) do sektorów dysku.</w:t>
+      <w:r>
+        <w:t xml:space="preserve"> (pickle) i zapisywane bezpośrednio w wyznaczonych offsetach pliku, co symuluje dostęp swobodny (random access) do sektorów dysku.</w:t>
       </w:r>
     </w:p>
     <w:p>
@@ -1057,23 +954,7 @@
           <w:b/>
           <w:bCs/>
         </w:rPr>
-        <w:t>Wyświetlanie Drzewa (</w:t>
-      </w:r>
-      <w:proofErr w:type="spellStart"/>
-      <w:r>
-        <w:rPr>
-          <w:b/>
-          <w:bCs/>
-        </w:rPr>
-        <w:t>print</w:t>
-      </w:r>
-      <w:proofErr w:type="spellEnd"/>
-      <w:r>
-        <w:rPr>
-          <w:b/>
-          <w:bCs/>
-        </w:rPr>
-        <w:t>):</w:t>
+        <w:t>Wyświetlanie Drzewa (print):</w:t>
       </w:r>
       <w:r>
         <w:t xml:space="preserve"> Prezentuje strukturę hierarchiczną indeksu, pokazując klucze w poszczególnych węzłach oraz ich relacje (rodzic-dziecko). Umożliwia weryfikację poprawności budowy B-Drzewa.</w:t>
@@ -1111,23 +992,7 @@
           <w:b/>
           <w:bCs/>
         </w:rPr>
-        <w:t>Wyświetlanie Rekordów (</w:t>
-      </w:r>
-      <w:proofErr w:type="spellStart"/>
-      <w:r>
-        <w:rPr>
-          <w:b/>
-          <w:bCs/>
-        </w:rPr>
-        <w:t>scan</w:t>
-      </w:r>
-      <w:proofErr w:type="spellEnd"/>
-      <w:r>
-        <w:rPr>
-          <w:b/>
-          <w:bCs/>
-        </w:rPr>
-        <w:t>):</w:t>
+        <w:t>Wyświetlanie Rekordów (scan):</w:t>
       </w:r>
       <w:r>
         <w:t xml:space="preserve"> Realizuje przegląd sekwencyjny (In-Order). Przechodzi przez indeks posortowany kluczami i dla każdego klucza pobiera odpowiedni rekord z pliku danych.</w:t>
@@ -2689,15 +2554,7 @@
           <w:b/>
           <w:bCs/>
         </w:rPr>
-        <w:t>O(</w:t>
-      </w:r>
-      <w:proofErr w:type="spellStart"/>
-      <w:r>
-        <w:rPr>
-          <w:b/>
-          <w:bCs/>
-        </w:rPr>
-        <w:t>log</w:t>
+        <w:t>O(log</w:t>
       </w:r>
       <w:r>
         <w:rPr>
@@ -2712,15 +2569,7 @@
           <w:b/>
           <w:bCs/>
         </w:rPr>
-        <w:t>N</w:t>
-      </w:r>
-      <w:proofErr w:type="spellEnd"/>
-      <w:r>
-        <w:rPr>
-          <w:b/>
-          <w:bCs/>
-        </w:rPr>
-        <w:t>)</w:t>
+        <w:t>N)</w:t>
       </w:r>
       <w:r>
         <w:t xml:space="preserve"> – podstawa logarytmu rośnie wraz z </w:t>
@@ -2783,15 +2632,7 @@
         <w:t>zrównoważenie</w:t>
       </w:r>
       <w:r>
-        <w:t xml:space="preserve"> drzewa bez częstych podziałów (</w:t>
-      </w:r>
-      <w:proofErr w:type="spellStart"/>
-      <w:r>
-        <w:t>split</w:t>
-      </w:r>
-      <w:proofErr w:type="spellEnd"/>
-      <w:r>
-        <w:t xml:space="preserve">). Liczba zapisów jest </w:t>
+        <w:t xml:space="preserve"> drzewa bez częstych podziałów (split). Liczba zapisów jest </w:t>
       </w:r>
       <w:r>
         <w:rPr>
@@ -3154,23 +2995,7 @@
           <w:b/>
           <w:bCs/>
         </w:rPr>
-        <w:t xml:space="preserve">("Space </w:t>
-      </w:r>
-      <w:proofErr w:type="spellStart"/>
-      <w:r>
-        <w:rPr>
-          <w:b/>
-          <w:bCs/>
-        </w:rPr>
-        <w:t>Reuse</w:t>
-      </w:r>
-      <w:proofErr w:type="spellEnd"/>
-      <w:r>
-        <w:rPr>
-          <w:b/>
-          <w:bCs/>
-        </w:rPr>
-        <w:t>")</w:t>
+        <w:t>("Space Reuse")</w:t>
       </w:r>
       <w:r>
         <w:t xml:space="preserve"> zapobiega niekontrolowanemu rozrostowi pliku danych przy intensywnych operacjach usuwania i dodawania rekordów.</w:t>

</xml_diff>